<commit_message>
Theare some new files in my project
</commit_message>
<xml_diff>
--- a/doc/Project.docx
+++ b/doc/Project.docx
@@ -46,10 +46,7 @@
         <w:t xml:space="preserve">This project implements a machine learning model to </w:t>
       </w:r>
       <w:r>
-        <w:t xml:space="preserve">Create </w:t>
-      </w:r>
-      <w:r>
-        <w:t xml:space="preserve">a cabbage/weed </w:t>
+        <w:t xml:space="preserve">Create a cabbage/weed </w:t>
       </w:r>
       <w:r>
         <w:rPr>
@@ -58,40 +55,13 @@
         <w:t>object detector</w:t>
       </w:r>
       <w:r>
-        <w:t xml:space="preserve"> with YOLO. </w:t>
-      </w:r>
-      <w:r>
-        <w:t xml:space="preserve">Creation of a cabbage/weed object detector with YOLO. </w:t>
+        <w:t xml:space="preserve"> with YOLO. Creation of a cabbage/weed object detector with YOLO. </w:t>
       </w:r>
       <w:r>
         <w:rPr>
           <w:color w:val="000000"/>
         </w:rPr>
-        <w:t xml:space="preserve"> It uses a dataset of </w:t>
-      </w:r>
-      <w:r>
-        <w:rPr>
-          <w:color w:val="000000"/>
-        </w:rPr>
-        <w:t>custom videos</w:t>
-      </w:r>
-      <w:r>
-        <w:rPr>
-          <w:color w:val="000000"/>
-        </w:rPr>
-        <w:t xml:space="preserve"> </w:t>
-      </w:r>
-      <w:r>
-        <w:rPr>
-          <w:color w:val="000000"/>
-        </w:rPr>
-        <w:t xml:space="preserve">containing cabbage and weed </w:t>
-      </w:r>
-      <w:r>
-        <w:rPr>
-          <w:color w:val="000000"/>
-        </w:rPr>
-        <w:t>to train and the model.</w:t>
+        <w:t xml:space="preserve"> It uses a dataset of custom videos containing cabbage and weed to train and the model.</w:t>
       </w:r>
     </w:p>
     <w:p>
@@ -354,6 +324,291 @@
     </w:p>
     <w:p>
       <w:pPr>
+        <w:rPr>
+          <w:b/>
+        </w:rPr>
+      </w:pPr>
+      <w:r>
+        <w:rPr>
+          <w:noProof/>
+        </w:rPr>
+        <w:drawing>
+          <wp:inline distT="0" distB="0" distL="0" distR="0" wp14:anchorId="08CAD138" wp14:editId="45E534B2">
+            <wp:extent cx="5943600" cy="1402715"/>
+            <wp:effectExtent l="0" t="0" r="0" b="6985"/>
+            <wp:docPr id="1" name="Picture 1"/>
+            <wp:cNvGraphicFramePr>
+              <a:graphicFrameLocks xmlns:a="http://schemas.openxmlformats.org/drawingml/2006/main" noChangeAspect="1"/>
+            </wp:cNvGraphicFramePr>
+            <a:graphic xmlns:a="http://schemas.openxmlformats.org/drawingml/2006/main">
+              <a:graphicData uri="http://schemas.openxmlformats.org/drawingml/2006/picture">
+                <pic:pic xmlns:pic="http://schemas.openxmlformats.org/drawingml/2006/picture">
+                  <pic:nvPicPr>
+                    <pic:cNvPr id="1" name=""/>
+                    <pic:cNvPicPr/>
+                  </pic:nvPicPr>
+                  <pic:blipFill>
+                    <a:blip r:embed="rId5"/>
+                    <a:stretch>
+                      <a:fillRect/>
+                    </a:stretch>
+                  </pic:blipFill>
+                  <pic:spPr>
+                    <a:xfrm>
+                      <a:off x="0" y="0"/>
+                      <a:ext cx="5943600" cy="1402715"/>
+                    </a:xfrm>
+                    <a:prstGeom prst="rect">
+                      <a:avLst/>
+                    </a:prstGeom>
+                  </pic:spPr>
+                </pic:pic>
+              </a:graphicData>
+            </a:graphic>
+          </wp:inline>
+        </w:drawing>
+      </w:r>
+    </w:p>
+    <w:p>
+      <w:pPr>
+        <w:rPr>
+          <w:b/>
+        </w:rPr>
+      </w:pPr>
+      <w:r>
+        <w:rPr>
+          <w:noProof/>
+        </w:rPr>
+        <w:drawing>
+          <wp:inline distT="0" distB="0" distL="0" distR="0" wp14:anchorId="6D1F4408" wp14:editId="5C637731">
+            <wp:extent cx="5943600" cy="1332865"/>
+            <wp:effectExtent l="0" t="0" r="0" b="635"/>
+            <wp:docPr id="2" name="Picture 2"/>
+            <wp:cNvGraphicFramePr>
+              <a:graphicFrameLocks xmlns:a="http://schemas.openxmlformats.org/drawingml/2006/main" noChangeAspect="1"/>
+            </wp:cNvGraphicFramePr>
+            <a:graphic xmlns:a="http://schemas.openxmlformats.org/drawingml/2006/main">
+              <a:graphicData uri="http://schemas.openxmlformats.org/drawingml/2006/picture">
+                <pic:pic xmlns:pic="http://schemas.openxmlformats.org/drawingml/2006/picture">
+                  <pic:nvPicPr>
+                    <pic:cNvPr id="1" name=""/>
+                    <pic:cNvPicPr/>
+                  </pic:nvPicPr>
+                  <pic:blipFill>
+                    <a:blip r:embed="rId6"/>
+                    <a:stretch>
+                      <a:fillRect/>
+                    </a:stretch>
+                  </pic:blipFill>
+                  <pic:spPr>
+                    <a:xfrm>
+                      <a:off x="0" y="0"/>
+                      <a:ext cx="5943600" cy="1332865"/>
+                    </a:xfrm>
+                    <a:prstGeom prst="rect">
+                      <a:avLst/>
+                    </a:prstGeom>
+                  </pic:spPr>
+                </pic:pic>
+              </a:graphicData>
+            </a:graphic>
+          </wp:inline>
+        </w:drawing>
+      </w:r>
+    </w:p>
+    <w:p>
+      <w:pPr>
+        <w:rPr>
+          <w:b/>
+        </w:rPr>
+      </w:pPr>
+      <w:r>
+        <w:rPr>
+          <w:noProof/>
+        </w:rPr>
+        <w:lastRenderedPageBreak/>
+        <w:drawing>
+          <wp:inline distT="0" distB="0" distL="0" distR="0" wp14:anchorId="722DAC37" wp14:editId="7E34B28B">
+            <wp:extent cx="5943600" cy="1743075"/>
+            <wp:effectExtent l="0" t="0" r="0" b="9525"/>
+            <wp:docPr id="3" name="Picture 3"/>
+            <wp:cNvGraphicFramePr>
+              <a:graphicFrameLocks xmlns:a="http://schemas.openxmlformats.org/drawingml/2006/main" noChangeAspect="1"/>
+            </wp:cNvGraphicFramePr>
+            <a:graphic xmlns:a="http://schemas.openxmlformats.org/drawingml/2006/main">
+              <a:graphicData uri="http://schemas.openxmlformats.org/drawingml/2006/picture">
+                <pic:pic xmlns:pic="http://schemas.openxmlformats.org/drawingml/2006/picture">
+                  <pic:nvPicPr>
+                    <pic:cNvPr id="1" name=""/>
+                    <pic:cNvPicPr/>
+                  </pic:nvPicPr>
+                  <pic:blipFill>
+                    <a:blip r:embed="rId7"/>
+                    <a:stretch>
+                      <a:fillRect/>
+                    </a:stretch>
+                  </pic:blipFill>
+                  <pic:spPr>
+                    <a:xfrm>
+                      <a:off x="0" y="0"/>
+                      <a:ext cx="5943600" cy="1743075"/>
+                    </a:xfrm>
+                    <a:prstGeom prst="rect">
+                      <a:avLst/>
+                    </a:prstGeom>
+                  </pic:spPr>
+                </pic:pic>
+              </a:graphicData>
+            </a:graphic>
+          </wp:inline>
+        </w:drawing>
+      </w:r>
+    </w:p>
+    <w:p>
+      <w:pPr>
+        <w:rPr>
+          <w:b/>
+        </w:rPr>
+      </w:pPr>
+      <w:r>
+        <w:rPr>
+          <w:noProof/>
+        </w:rPr>
+        <w:drawing>
+          <wp:inline distT="0" distB="0" distL="0" distR="0" wp14:anchorId="0EC26BC3" wp14:editId="44290B89">
+            <wp:extent cx="5943600" cy="1457325"/>
+            <wp:effectExtent l="0" t="0" r="0" b="9525"/>
+            <wp:docPr id="4" name="Picture 4"/>
+            <wp:cNvGraphicFramePr>
+              <a:graphicFrameLocks xmlns:a="http://schemas.openxmlformats.org/drawingml/2006/main" noChangeAspect="1"/>
+            </wp:cNvGraphicFramePr>
+            <a:graphic xmlns:a="http://schemas.openxmlformats.org/drawingml/2006/main">
+              <a:graphicData uri="http://schemas.openxmlformats.org/drawingml/2006/picture">
+                <pic:pic xmlns:pic="http://schemas.openxmlformats.org/drawingml/2006/picture">
+                  <pic:nvPicPr>
+                    <pic:cNvPr id="1" name=""/>
+                    <pic:cNvPicPr/>
+                  </pic:nvPicPr>
+                  <pic:blipFill>
+                    <a:blip r:embed="rId8"/>
+                    <a:stretch>
+                      <a:fillRect/>
+                    </a:stretch>
+                  </pic:blipFill>
+                  <pic:spPr>
+                    <a:xfrm>
+                      <a:off x="0" y="0"/>
+                      <a:ext cx="5943600" cy="1457325"/>
+                    </a:xfrm>
+                    <a:prstGeom prst="rect">
+                      <a:avLst/>
+                    </a:prstGeom>
+                  </pic:spPr>
+                </pic:pic>
+              </a:graphicData>
+            </a:graphic>
+          </wp:inline>
+        </w:drawing>
+      </w:r>
+    </w:p>
+    <w:p>
+      <w:pPr>
+        <w:rPr>
+          <w:b/>
+        </w:rPr>
+      </w:pPr>
+      <w:r>
+        <w:rPr>
+          <w:noProof/>
+        </w:rPr>
+        <w:drawing>
+          <wp:inline distT="0" distB="0" distL="0" distR="0" wp14:anchorId="0064F19A" wp14:editId="3B95486F">
+            <wp:extent cx="5943600" cy="1283335"/>
+            <wp:effectExtent l="0" t="0" r="0" b="0"/>
+            <wp:docPr id="5" name="Picture 5"/>
+            <wp:cNvGraphicFramePr>
+              <a:graphicFrameLocks xmlns:a="http://schemas.openxmlformats.org/drawingml/2006/main" noChangeAspect="1"/>
+            </wp:cNvGraphicFramePr>
+            <a:graphic xmlns:a="http://schemas.openxmlformats.org/drawingml/2006/main">
+              <a:graphicData uri="http://schemas.openxmlformats.org/drawingml/2006/picture">
+                <pic:pic xmlns:pic="http://schemas.openxmlformats.org/drawingml/2006/picture">
+                  <pic:nvPicPr>
+                    <pic:cNvPr id="1" name=""/>
+                    <pic:cNvPicPr/>
+                  </pic:nvPicPr>
+                  <pic:blipFill>
+                    <a:blip r:embed="rId9"/>
+                    <a:stretch>
+                      <a:fillRect/>
+                    </a:stretch>
+                  </pic:blipFill>
+                  <pic:spPr>
+                    <a:xfrm>
+                      <a:off x="0" y="0"/>
+                      <a:ext cx="5943600" cy="1283335"/>
+                    </a:xfrm>
+                    <a:prstGeom prst="rect">
+                      <a:avLst/>
+                    </a:prstGeom>
+                  </pic:spPr>
+                </pic:pic>
+              </a:graphicData>
+            </a:graphic>
+          </wp:inline>
+        </w:drawing>
+      </w:r>
+    </w:p>
+    <w:p>
+      <w:pPr>
+        <w:rPr>
+          <w:b/>
+        </w:rPr>
+      </w:pPr>
+      <w:r>
+        <w:rPr>
+          <w:noProof/>
+        </w:rPr>
+        <w:drawing>
+          <wp:inline distT="0" distB="0" distL="0" distR="0" wp14:anchorId="41860870" wp14:editId="4DFE7ED6">
+            <wp:extent cx="5943600" cy="729004"/>
+            <wp:effectExtent l="0" t="0" r="0" b="0"/>
+            <wp:docPr id="6" name="Picture 6"/>
+            <wp:cNvGraphicFramePr>
+              <a:graphicFrameLocks xmlns:a="http://schemas.openxmlformats.org/drawingml/2006/main" noChangeAspect="1"/>
+            </wp:cNvGraphicFramePr>
+            <a:graphic xmlns:a="http://schemas.openxmlformats.org/drawingml/2006/main">
+              <a:graphicData uri="http://schemas.openxmlformats.org/drawingml/2006/picture">
+                <pic:pic xmlns:pic="http://schemas.openxmlformats.org/drawingml/2006/picture">
+                  <pic:nvPicPr>
+                    <pic:cNvPr id="1" name=""/>
+                    <pic:cNvPicPr/>
+                  </pic:nvPicPr>
+                  <pic:blipFill>
+                    <a:blip r:embed="rId10"/>
+                    <a:stretch>
+                      <a:fillRect/>
+                    </a:stretch>
+                  </pic:blipFill>
+                  <pic:spPr>
+                    <a:xfrm>
+                      <a:off x="0" y="0"/>
+                      <a:ext cx="5943600" cy="729004"/>
+                    </a:xfrm>
+                    <a:prstGeom prst="rect">
+                      <a:avLst/>
+                    </a:prstGeom>
+                  </pic:spPr>
+                </pic:pic>
+              </a:graphicData>
+            </a:graphic>
+          </wp:inline>
+        </w:drawing>
+      </w:r>
+      <w:bookmarkStart w:id="0" w:name="_GoBack"/>
+      <w:bookmarkEnd w:id="0"/>
+    </w:p>
+    <w:p>
+      <w:pPr>
         <w:pStyle w:val="ListParagraph"/>
         <w:numPr>
           <w:ilvl w:val="0"/>
@@ -369,8 +624,6 @@
         </w:rPr>
         <w:t>Evaluate trained object detector on test set</w:t>
       </w:r>
-      <w:bookmarkStart w:id="0" w:name="_GoBack"/>
-      <w:bookmarkEnd w:id="0"/>
     </w:p>
     <w:p>
       <w:pPr>

</xml_diff>